<commit_message>
Modificaccions fetes el dia 24/09/2025
Molts canvis introduïts a la part externa i a la part interna.
</commit_message>
<xml_diff>
--- a/Documentació/Base de dades.docx
+++ b/Documentació/Base de dades.docx
@@ -482,27 +482,35 @@
         <w:spacing w:after="0"/>
       </w:pPr>
       <w:r>
-        <w:t xml:space="preserve">    -- Informació bàsica del projecte</w:t>
-      </w:r>
-    </w:p>
-    <w:p>
-      <w:pPr>
-        <w:spacing w:after="0"/>
-      </w:pPr>
-      <w:r>
-        <w:t xml:space="preserve">    nom VARCHAR(255) NOT NULL,</w:t>
-      </w:r>
-    </w:p>
-    <w:p>
-      <w:pPr>
-        <w:spacing w:after="0"/>
-      </w:pPr>
-      <w:r>
-        <w:t xml:space="preserve">    </w:t>
-      </w:r>
-      <w:proofErr w:type="spellStart"/>
-      <w:r>
-        <w:t>slug</w:t>
+        <w:t xml:space="preserve">    -- Català (idioma per defecte)</w:t>
+      </w:r>
+    </w:p>
+    <w:p>
+      <w:pPr>
+        <w:spacing w:after="0"/>
+      </w:pPr>
+      <w:r>
+        <w:t xml:space="preserve">    </w:t>
+      </w:r>
+      <w:proofErr w:type="spellStart"/>
+      <w:r>
+        <w:t>nom_ca</w:t>
+      </w:r>
+      <w:proofErr w:type="spellEnd"/>
+      <w:r>
+        <w:t xml:space="preserve"> VARCHAR(255) NOT NULL,</w:t>
+      </w:r>
+    </w:p>
+    <w:p>
+      <w:pPr>
+        <w:spacing w:after="0"/>
+      </w:pPr>
+      <w:r>
+        <w:t xml:space="preserve">    </w:t>
+      </w:r>
+      <w:proofErr w:type="spellStart"/>
+      <w:r>
+        <w:t>slug_ca</w:t>
       </w:r>
       <w:proofErr w:type="spellEnd"/>
       <w:r>
@@ -518,7 +526,7 @@
       </w:r>
       <w:proofErr w:type="spellStart"/>
       <w:r>
-        <w:t>descripcio_curta</w:t>
+        <w:t>descripcio_curta_ca</w:t>
       </w:r>
       <w:proofErr w:type="spellEnd"/>
       <w:r>
@@ -534,7 +542,7 @@
       </w:r>
       <w:proofErr w:type="spellStart"/>
       <w:r>
-        <w:t>descripcio_detallada</w:t>
+        <w:t>descripcio_detallada_ca</w:t>
       </w:r>
       <w:proofErr w:type="spellEnd"/>
       <w:r>
@@ -554,7 +562,167 @@
         <w:spacing w:after="0"/>
       </w:pPr>
       <w:r>
-        <w:t xml:space="preserve">    -- Estat i visibilitat</w:t>
+        <w:t xml:space="preserve">    -- Castellà</w:t>
+      </w:r>
+    </w:p>
+    <w:p>
+      <w:pPr>
+        <w:spacing w:after="0"/>
+      </w:pPr>
+      <w:r>
+        <w:t xml:space="preserve">    </w:t>
+      </w:r>
+      <w:proofErr w:type="spellStart"/>
+      <w:r>
+        <w:t>nom_es</w:t>
+      </w:r>
+      <w:proofErr w:type="spellEnd"/>
+      <w:r>
+        <w:t xml:space="preserve"> VARCHAR(255),</w:t>
+      </w:r>
+    </w:p>
+    <w:p>
+      <w:pPr>
+        <w:spacing w:after="0"/>
+      </w:pPr>
+      <w:r>
+        <w:t xml:space="preserve">    </w:t>
+      </w:r>
+      <w:proofErr w:type="spellStart"/>
+      <w:r>
+        <w:t>slug_es</w:t>
+      </w:r>
+      <w:proofErr w:type="spellEnd"/>
+      <w:r>
+        <w:t xml:space="preserve"> VARCHAR(255) UNIQUE,</w:t>
+      </w:r>
+    </w:p>
+    <w:p>
+      <w:pPr>
+        <w:spacing w:after="0"/>
+      </w:pPr>
+      <w:r>
+        <w:t xml:space="preserve">    </w:t>
+      </w:r>
+      <w:proofErr w:type="spellStart"/>
+      <w:r>
+        <w:t>descripcio_curta_es</w:t>
+      </w:r>
+      <w:proofErr w:type="spellEnd"/>
+      <w:r>
+        <w:t xml:space="preserve"> VARCHAR(500),</w:t>
+      </w:r>
+    </w:p>
+    <w:p>
+      <w:pPr>
+        <w:spacing w:after="0"/>
+      </w:pPr>
+      <w:r>
+        <w:t xml:space="preserve">    </w:t>
+      </w:r>
+      <w:proofErr w:type="spellStart"/>
+      <w:r>
+        <w:t>descripcio_detallada_es</w:t>
+      </w:r>
+      <w:proofErr w:type="spellEnd"/>
+      <w:r>
+        <w:t xml:space="preserve"> TEXT,</w:t>
+      </w:r>
+    </w:p>
+    <w:p>
+      <w:pPr>
+        <w:spacing w:after="0"/>
+      </w:pPr>
+      <w:r>
+        <w:t xml:space="preserve">    </w:t>
+      </w:r>
+    </w:p>
+    <w:p>
+      <w:pPr>
+        <w:spacing w:after="0"/>
+      </w:pPr>
+      <w:r>
+        <w:t xml:space="preserve">    -- Anglès</w:t>
+      </w:r>
+    </w:p>
+    <w:p>
+      <w:pPr>
+        <w:spacing w:after="0"/>
+      </w:pPr>
+      <w:r>
+        <w:t xml:space="preserve">    </w:t>
+      </w:r>
+      <w:proofErr w:type="spellStart"/>
+      <w:r>
+        <w:t>nom_en</w:t>
+      </w:r>
+      <w:proofErr w:type="spellEnd"/>
+      <w:r>
+        <w:t xml:space="preserve"> VARCHAR(255),</w:t>
+      </w:r>
+    </w:p>
+    <w:p>
+      <w:pPr>
+        <w:spacing w:after="0"/>
+      </w:pPr>
+      <w:r>
+        <w:t xml:space="preserve">    </w:t>
+      </w:r>
+      <w:proofErr w:type="spellStart"/>
+      <w:r>
+        <w:t>slug_en</w:t>
+      </w:r>
+      <w:proofErr w:type="spellEnd"/>
+      <w:r>
+        <w:t xml:space="preserve"> VARCHAR(255) UNIQUE,</w:t>
+      </w:r>
+    </w:p>
+    <w:p>
+      <w:pPr>
+        <w:spacing w:after="0"/>
+      </w:pPr>
+      <w:r>
+        <w:t xml:space="preserve">    </w:t>
+      </w:r>
+      <w:proofErr w:type="spellStart"/>
+      <w:r>
+        <w:t>descripcio_curta_en</w:t>
+      </w:r>
+      <w:proofErr w:type="spellEnd"/>
+      <w:r>
+        <w:t xml:space="preserve"> VARCHAR(500),</w:t>
+      </w:r>
+    </w:p>
+    <w:p>
+      <w:pPr>
+        <w:spacing w:after="0"/>
+      </w:pPr>
+      <w:r>
+        <w:t xml:space="preserve">    </w:t>
+      </w:r>
+      <w:proofErr w:type="spellStart"/>
+      <w:r>
+        <w:t>descripcio_detallada_en</w:t>
+      </w:r>
+      <w:proofErr w:type="spellEnd"/>
+      <w:r>
+        <w:t xml:space="preserve"> TEXT,</w:t>
+      </w:r>
+    </w:p>
+    <w:p>
+      <w:pPr>
+        <w:spacing w:after="0"/>
+      </w:pPr>
+      <w:r>
+        <w:t xml:space="preserve">    </w:t>
+      </w:r>
+    </w:p>
+    <w:p>
+      <w:pPr>
+        <w:spacing w:after="0"/>
+      </w:pPr>
+      <w:r>
+        <w:t xml:space="preserve">    -- Resta de camps (sense canvis)</w:t>
       </w:r>
     </w:p>
     <w:p>
@@ -604,22 +772,6 @@
       <w:r>
         <w:t xml:space="preserve">    </w:t>
       </w:r>
-    </w:p>
-    <w:p>
-      <w:pPr>
-        <w:spacing w:after="0"/>
-      </w:pPr>
-      <w:r>
-        <w:t xml:space="preserve">    -- Enllaços i recursos</w:t>
-      </w:r>
-    </w:p>
-    <w:p>
-      <w:pPr>
-        <w:spacing w:after="0"/>
-      </w:pPr>
-      <w:r>
-        <w:t xml:space="preserve">    </w:t>
-      </w:r>
       <w:proofErr w:type="spellStart"/>
       <w:r>
         <w:t>url_demo</w:t>
@@ -668,22 +820,6 @@
       <w:r>
         <w:t xml:space="preserve">    </w:t>
       </w:r>
-    </w:p>
-    <w:p>
-      <w:pPr>
-        <w:spacing w:after="0"/>
-      </w:pPr>
-      <w:r>
-        <w:t xml:space="preserve">    -- Imatges</w:t>
-      </w:r>
-    </w:p>
-    <w:p>
-      <w:pPr>
-        <w:spacing w:after="0"/>
-      </w:pPr>
-      <w:r>
-        <w:t xml:space="preserve">    </w:t>
-      </w:r>
       <w:proofErr w:type="spellStart"/>
       <w:r>
         <w:t>imatge_portada</w:t>
@@ -716,22 +852,6 @@
       <w:r>
         <w:t xml:space="preserve">    </w:t>
       </w:r>
-    </w:p>
-    <w:p>
-      <w:pPr>
-        <w:spacing w:after="0"/>
-      </w:pPr>
-      <w:r>
-        <w:t xml:space="preserve">    -- Metadades</w:t>
-      </w:r>
-    </w:p>
-    <w:p>
-      <w:pPr>
-        <w:spacing w:after="0"/>
-      </w:pPr>
-      <w:r>
-        <w:t xml:space="preserve">    </w:t>
-      </w:r>
       <w:proofErr w:type="spellStart"/>
       <w:r>
         <w:t>tecnologies_principals</w:t>
@@ -764,22 +884,6 @@
       <w:r>
         <w:t xml:space="preserve">    </w:t>
       </w:r>
-    </w:p>
-    <w:p>
-      <w:pPr>
-        <w:spacing w:after="0"/>
-      </w:pPr>
-      <w:r>
-        <w:t xml:space="preserve">    -- Dates automàtiques</w:t>
-      </w:r>
-    </w:p>
-    <w:p>
-      <w:pPr>
-        <w:spacing w:after="0"/>
-      </w:pPr>
-      <w:r>
-        <w:t xml:space="preserve">    </w:t>
-      </w:r>
       <w:proofErr w:type="spellStart"/>
       <w:r>
         <w:t>data_creacio</w:t>
@@ -818,7 +922,7 @@
         <w:spacing w:after="0"/>
       </w:pPr>
       <w:r>
-        <w:t xml:space="preserve">    -- Índexs per millorar rendiment</w:t>
+        <w:t xml:space="preserve">    -- Nous índexs</w:t>
       </w:r>
     </w:p>
     <w:p>
@@ -886,7 +990,7 @@
       </w:r>
       <w:proofErr w:type="spellStart"/>
       <w:r>
-        <w:t>idx_slug</w:t>
+        <w:t>idx_slug_ca</w:t>
       </w:r>
       <w:proofErr w:type="spellEnd"/>
       <w:r>
@@ -894,7 +998,55 @@
       </w:r>
       <w:proofErr w:type="spellStart"/>
       <w:r>
-        <w:t>slug</w:t>
+        <w:t>slug_ca</w:t>
+      </w:r>
+      <w:proofErr w:type="spellEnd"/>
+      <w:r>
+        <w:t>),</w:t>
+      </w:r>
+    </w:p>
+    <w:p>
+      <w:pPr>
+        <w:spacing w:after="0"/>
+      </w:pPr>
+      <w:r>
+        <w:t xml:space="preserve">    INDEX </w:t>
+      </w:r>
+      <w:proofErr w:type="spellStart"/>
+      <w:r>
+        <w:t>idx_slug_es</w:t>
+      </w:r>
+      <w:proofErr w:type="spellEnd"/>
+      <w:r>
+        <w:t xml:space="preserve"> (</w:t>
+      </w:r>
+      <w:proofErr w:type="spellStart"/>
+      <w:r>
+        <w:t>slug_es</w:t>
+      </w:r>
+      <w:proofErr w:type="spellEnd"/>
+      <w:r>
+        <w:t>),</w:t>
+      </w:r>
+    </w:p>
+    <w:p>
+      <w:pPr>
+        <w:spacing w:after="0"/>
+      </w:pPr>
+      <w:r>
+        <w:t xml:space="preserve">    INDEX </w:t>
+      </w:r>
+      <w:proofErr w:type="spellStart"/>
+      <w:r>
+        <w:t>idx_slug_en</w:t>
+      </w:r>
+      <w:proofErr w:type="spellEnd"/>
+      <w:r>
+        <w:t xml:space="preserve"> (</w:t>
+      </w:r>
+      <w:proofErr w:type="spellStart"/>
+      <w:r>
+        <w:t>slug_en</w:t>
       </w:r>
       <w:proofErr w:type="spellEnd"/>
       <w:r>
@@ -916,8 +1068,6 @@
       <w:r>
         <w:t xml:space="preserve"> DEFAULT CHARSET=utf8mb4 COLLATE=utf8mb4_unicode_ci;</w:t>
       </w:r>
-    </w:p>
-    <w:p>
       <w:r>
         <w:br w:type="page"/>
       </w:r>

</xml_diff>